<commit_message>
Conversatie toegevoegd aan brieven, (directeur, Fer)
Zie brieven/brief interview NL directeur.docx
</commit_message>
<xml_diff>
--- a/Brieven/Brief Interview NL Directeur.docx
+++ b/Brieven/Brief Interview NL Directeur.docx
@@ -532,13 +532,21 @@
       </w:r>
     </w:p>
     <w:p>
-      <w:r>
+      <w:pPr>
         <w:rPr>
           <w:rFonts w:ascii="Calibri" w:eastAsia="Times New Roman" w:hAnsi="Calibri" w:cs="Times New Roman"/>
           <w:color w:val="000000"/>
           <w:shd w:val="clear" w:color="auto" w:fill="FFFFFF"/>
           <w:lang w:eastAsia="nl-NL"/>
         </w:rPr>
+      </w:pPr>
+      <w:r>
+        <w:rPr>
+          <w:rFonts w:ascii="Calibri" w:eastAsia="Times New Roman" w:hAnsi="Calibri" w:cs="Times New Roman"/>
+          <w:color w:val="000000"/>
+          <w:shd w:val="clear" w:color="auto" w:fill="FFFFFF"/>
+          <w:lang w:eastAsia="nl-NL"/>
+        </w:rPr>
         <w:t>​M. Havermans</w:t>
       </w:r>
       <w:r>
@@ -559,6 +567,214 @@
         <w:t>​P. Hoek​</w:t>
       </w:r>
     </w:p>
+    <w:p>
+      <w:pPr>
+        <w:rPr>
+          <w:rFonts w:ascii="Calibri" w:eastAsia="Times New Roman" w:hAnsi="Calibri" w:cs="Times New Roman"/>
+          <w:color w:val="000000"/>
+          <w:shd w:val="clear" w:color="auto" w:fill="FFFFFF"/>
+          <w:lang w:eastAsia="nl-NL"/>
+        </w:rPr>
+      </w:pPr>
+    </w:p>
+    <w:p>
+      <w:pPr>
+        <w:rPr>
+          <w:rFonts w:ascii="Calibri" w:eastAsia="Times New Roman" w:hAnsi="Calibri" w:cs="Times New Roman"/>
+          <w:color w:val="000000"/>
+          <w:shd w:val="clear" w:color="auto" w:fill="FFFFFF"/>
+          <w:lang w:eastAsia="nl-NL"/>
+        </w:rPr>
+      </w:pPr>
+      <w:r>
+        <w:rPr>
+          <w:rFonts w:ascii="Calibri" w:eastAsia="Times New Roman" w:hAnsi="Calibri" w:cs="Times New Roman"/>
+          <w:color w:val="000000"/>
+          <w:shd w:val="clear" w:color="auto" w:fill="FFFFFF"/>
+          <w:lang w:eastAsia="nl-NL"/>
+        </w:rPr>
+        <w:t>-------------------------------------------------------------------------------</w:t>
+      </w:r>
+    </w:p>
+    <w:p>
+      <w:pPr>
+        <w:rPr>
+          <w:rFonts w:ascii="Calibri" w:eastAsia="Times New Roman" w:hAnsi="Calibri" w:cs="Times New Roman"/>
+          <w:color w:val="000000"/>
+          <w:shd w:val="clear" w:color="auto" w:fill="FFFFFF"/>
+          <w:lang w:eastAsia="nl-NL"/>
+        </w:rPr>
+      </w:pPr>
+    </w:p>
+    <w:p>
+      <w:pPr>
+        <w:shd w:val="clear" w:color="auto" w:fill="FFFFFF"/>
+        <w:spacing w:after="0" w:line="240" w:lineRule="auto"/>
+        <w:rPr>
+          <w:rFonts w:ascii="Segoe UI" w:eastAsia="Times New Roman" w:hAnsi="Segoe UI" w:cs="Segoe UI"/>
+          <w:color w:val="212121"/>
+          <w:sz w:val="21"/>
+          <w:szCs w:val="21"/>
+          <w:lang w:eastAsia="nl-NL"/>
+        </w:rPr>
+      </w:pPr>
+      <w:r>
+        <w:rPr>
+          <w:rFonts w:ascii="Calibri" w:eastAsia="Times New Roman" w:hAnsi="Calibri" w:cs="Times New Roman"/>
+          <w:color w:val="1F497D"/>
+          <w:lang w:eastAsia="nl-NL"/>
+        </w:rPr>
+        <w:t>Heren,</w:t>
+      </w:r>
+    </w:p>
+    <w:p>
+      <w:pPr>
+        <w:shd w:val="clear" w:color="auto" w:fill="FFFFFF"/>
+        <w:spacing w:after="0" w:line="240" w:lineRule="auto"/>
+        <w:rPr>
+          <w:rFonts w:ascii="Segoe UI" w:eastAsia="Times New Roman" w:hAnsi="Segoe UI" w:cs="Segoe UI"/>
+          <w:color w:val="212121"/>
+          <w:sz w:val="21"/>
+          <w:szCs w:val="21"/>
+          <w:lang w:eastAsia="nl-NL"/>
+        </w:rPr>
+      </w:pPr>
+      <w:r>
+        <w:rPr>
+          <w:rFonts w:ascii="Calibri" w:eastAsia="Times New Roman" w:hAnsi="Calibri" w:cs="Times New Roman"/>
+          <w:color w:val="1F497D"/>
+          <w:lang w:eastAsia="nl-NL"/>
+        </w:rPr>
+        <w:t>Ik weet nu nog niet over welk onderwerp/project dit gaat. Maar om jullie tegemoet te komen plan ik een moment met het risico dat ik mij niet voldoende heb voorbereid.</w:t>
+      </w:r>
+    </w:p>
+    <w:p>
+      <w:pPr>
+        <w:shd w:val="clear" w:color="auto" w:fill="FFFFFF"/>
+        <w:spacing w:after="0" w:line="240" w:lineRule="auto"/>
+        <w:rPr>
+          <w:rFonts w:ascii="Segoe UI" w:eastAsia="Times New Roman" w:hAnsi="Segoe UI" w:cs="Segoe UI"/>
+          <w:color w:val="212121"/>
+          <w:sz w:val="21"/>
+          <w:szCs w:val="21"/>
+          <w:lang w:eastAsia="nl-NL"/>
+        </w:rPr>
+      </w:pPr>
+      <w:r>
+        <w:rPr>
+          <w:rFonts w:ascii="Calibri" w:eastAsia="Times New Roman" w:hAnsi="Calibri" w:cs="Times New Roman"/>
+          <w:color w:val="1F497D"/>
+          <w:lang w:eastAsia="nl-NL"/>
+        </w:rPr>
+        <w:t>Mijn voorstel is a.s. donderdag om 8.40 uur.</w:t>
+      </w:r>
+    </w:p>
+    <w:p>
+      <w:pPr>
+        <w:shd w:val="clear" w:color="auto" w:fill="FFFFFF"/>
+        <w:spacing w:after="0" w:line="240" w:lineRule="auto"/>
+        <w:rPr>
+          <w:rFonts w:ascii="Segoe UI" w:eastAsia="Times New Roman" w:hAnsi="Segoe UI" w:cs="Segoe UI"/>
+          <w:color w:val="212121"/>
+          <w:sz w:val="21"/>
+          <w:szCs w:val="21"/>
+          <w:lang w:eastAsia="nl-NL"/>
+        </w:rPr>
+      </w:pPr>
+      <w:r>
+        <w:rPr>
+          <w:rFonts w:ascii="Calibri" w:eastAsia="Times New Roman" w:hAnsi="Calibri" w:cs="Times New Roman"/>
+          <w:color w:val="1F497D"/>
+          <w:lang w:eastAsia="nl-NL"/>
+        </w:rPr>
+        <w:t>Ik hoor graag zsm. of dit jullie schikt.</w:t>
+      </w:r>
+    </w:p>
+    <w:p>
+      <w:pPr>
+        <w:shd w:val="clear" w:color="auto" w:fill="FFFFFF"/>
+        <w:spacing w:after="0" w:line="240" w:lineRule="auto"/>
+        <w:rPr>
+          <w:rFonts w:ascii="Segoe UI" w:eastAsia="Times New Roman" w:hAnsi="Segoe UI" w:cs="Segoe UI"/>
+          <w:color w:val="212121"/>
+          <w:sz w:val="21"/>
+          <w:szCs w:val="21"/>
+          <w:lang w:eastAsia="nl-NL"/>
+        </w:rPr>
+      </w:pPr>
+      <w:r>
+        <w:rPr>
+          <w:rFonts w:ascii="Calibri" w:eastAsia="Times New Roman" w:hAnsi="Calibri" w:cs="Times New Roman"/>
+          <w:color w:val="1F497D"/>
+          <w:lang w:eastAsia="nl-NL"/>
+        </w:rPr>
+        <w:t> </w:t>
+      </w:r>
+    </w:p>
+    <w:p>
+      <w:pPr>
+        <w:shd w:val="clear" w:color="auto" w:fill="FFFFFF"/>
+        <w:spacing w:after="0" w:line="240" w:lineRule="auto"/>
+        <w:rPr>
+          <w:rFonts w:ascii="Segoe UI" w:eastAsia="Times New Roman" w:hAnsi="Segoe UI" w:cs="Segoe UI"/>
+          <w:color w:val="212121"/>
+          <w:sz w:val="21"/>
+          <w:szCs w:val="21"/>
+          <w:lang w:eastAsia="nl-NL"/>
+        </w:rPr>
+      </w:pPr>
+      <w:r>
+        <w:rPr>
+          <w:rFonts w:ascii="Calibri" w:eastAsia="Times New Roman" w:hAnsi="Calibri" w:cs="Times New Roman"/>
+          <w:color w:val="1F497D"/>
+          <w:lang w:eastAsia="nl-NL"/>
+        </w:rPr>
+        <w:t>Mvg,</w:t>
+      </w:r>
+    </w:p>
+    <w:p>
+      <w:pPr>
+        <w:shd w:val="clear" w:color="auto" w:fill="FFFFFF"/>
+        <w:spacing w:after="0" w:line="240" w:lineRule="auto"/>
+        <w:rPr>
+          <w:rFonts w:ascii="Segoe UI" w:eastAsia="Times New Roman" w:hAnsi="Segoe UI" w:cs="Segoe UI"/>
+          <w:color w:val="212121"/>
+          <w:sz w:val="21"/>
+          <w:szCs w:val="21"/>
+          <w:lang w:eastAsia="nl-NL"/>
+        </w:rPr>
+      </w:pPr>
+      <w:r>
+        <w:rPr>
+          <w:rFonts w:ascii="Calibri" w:eastAsia="Times New Roman" w:hAnsi="Calibri" w:cs="Times New Roman"/>
+          <w:color w:val="1F497D"/>
+          <w:lang w:eastAsia="nl-NL"/>
+        </w:rPr>
+        <w:t> </w:t>
+      </w:r>
+    </w:p>
+    <w:p>
+      <w:pPr>
+        <w:shd w:val="clear" w:color="auto" w:fill="FFFFFF"/>
+        <w:spacing w:after="0" w:line="240" w:lineRule="auto"/>
+        <w:rPr>
+          <w:rFonts w:ascii="Segoe UI" w:eastAsia="Times New Roman" w:hAnsi="Segoe UI" w:cs="Segoe UI"/>
+          <w:color w:val="212121"/>
+          <w:sz w:val="21"/>
+          <w:szCs w:val="21"/>
+          <w:lang w:eastAsia="nl-NL"/>
+        </w:rPr>
+      </w:pPr>
+      <w:r>
+        <w:rPr>
+          <w:rFonts w:ascii="Calibri" w:eastAsia="Times New Roman" w:hAnsi="Calibri" w:cs="Times New Roman"/>
+          <w:color w:val="1F497D"/>
+          <w:lang w:eastAsia="nl-NL"/>
+        </w:rPr>
+        <w:t>H. van Bueren</w:t>
+      </w:r>
+    </w:p>
+    <w:p/>
     <w:sectPr>
       <w:pgSz w:w="11906" w:h="16838"/>
       <w:pgMar w:top="1417" w:right="1417" w:bottom="1417" w:left="1417" w:header="708" w:footer="708" w:gutter="0"/>

</xml_diff>

<commit_message>
Conversatie toegevoegd aan brieven, (financiën, Piet)
Zie brieven/brief NL interview financien.docx
</commit_message>
<xml_diff>
--- a/Brieven/Brief Interview NL Directeur.docx
+++ b/Brieven/Brief Interview NL Directeur.docx
@@ -772,6 +772,192 @@
           <w:lang w:eastAsia="nl-NL"/>
         </w:rPr>
         <w:t>H. van Bueren</w:t>
+      </w:r>
+    </w:p>
+    <w:p/>
+    <w:p>
+      <w:r>
+        <w:t>----------------------------------------------------------------</w:t>
+      </w:r>
+    </w:p>
+    <w:p/>
+    <w:p>
+      <w:pPr>
+        <w:spacing w:after="0" w:line="240" w:lineRule="auto"/>
+        <w:rPr>
+          <w:rFonts w:ascii="Calibri" w:eastAsia="Times New Roman" w:hAnsi="Calibri" w:cs="Times New Roman"/>
+          <w:color w:val="000000"/>
+          <w:sz w:val="24"/>
+          <w:szCs w:val="24"/>
+          <w:lang w:eastAsia="nl-NL"/>
+        </w:rPr>
+      </w:pPr>
+      <w:r>
+        <w:rPr>
+          <w:rFonts w:ascii="Calibri" w:eastAsia="Times New Roman" w:hAnsi="Calibri" w:cs="Times New Roman"/>
+          <w:color w:val="000000"/>
+          <w:sz w:val="24"/>
+          <w:szCs w:val="24"/>
+          <w:lang w:eastAsia="nl-NL"/>
+        </w:rPr>
+        <w:t>Beste heer van Bueren,</w:t>
+      </w:r>
+    </w:p>
+    <w:p>
+      <w:pPr>
+        <w:spacing w:after="0" w:line="240" w:lineRule="auto"/>
+        <w:rPr>
+          <w:rFonts w:ascii="Calibri" w:eastAsia="Times New Roman" w:hAnsi="Calibri" w:cs="Times New Roman"/>
+          <w:color w:val="000000"/>
+          <w:sz w:val="24"/>
+          <w:szCs w:val="24"/>
+          <w:lang w:eastAsia="nl-NL"/>
+        </w:rPr>
+      </w:pPr>
+    </w:p>
+    <w:p>
+      <w:pPr>
+        <w:spacing w:after="0" w:line="240" w:lineRule="auto"/>
+        <w:rPr>
+          <w:rFonts w:ascii="Calibri" w:eastAsia="Times New Roman" w:hAnsi="Calibri" w:cs="Times New Roman"/>
+          <w:color w:val="000000"/>
+          <w:sz w:val="24"/>
+          <w:szCs w:val="24"/>
+          <w:lang w:eastAsia="nl-NL"/>
+        </w:rPr>
+      </w:pPr>
+      <w:r>
+        <w:rPr>
+          <w:rFonts w:ascii="Calibri" w:eastAsia="Times New Roman" w:hAnsi="Calibri" w:cs="Times New Roman"/>
+          <w:color w:val="000000"/>
+          <w:sz w:val="24"/>
+          <w:szCs w:val="24"/>
+          <w:lang w:eastAsia="nl-NL"/>
+        </w:rPr>
+        <w:t>Wij bevestigen hierbij uw voorstel voor donderdag 11-09-2014 om 8:40. Het interview zou gaan over het project Baroc-IT .</w:t>
+      </w:r>
+    </w:p>
+    <w:p>
+      <w:pPr>
+        <w:spacing w:after="0" w:line="240" w:lineRule="auto"/>
+        <w:rPr>
+          <w:rFonts w:ascii="Calibri" w:eastAsia="Times New Roman" w:hAnsi="Calibri" w:cs="Times New Roman"/>
+          <w:color w:val="000000"/>
+          <w:sz w:val="24"/>
+          <w:szCs w:val="24"/>
+          <w:lang w:eastAsia="nl-NL"/>
+        </w:rPr>
+      </w:pPr>
+      <w:r>
+        <w:rPr>
+          <w:rFonts w:ascii="Calibri" w:eastAsia="Times New Roman" w:hAnsi="Calibri" w:cs="Times New Roman"/>
+          <w:color w:val="000000"/>
+          <w:sz w:val="24"/>
+          <w:szCs w:val="24"/>
+          <w:lang w:eastAsia="nl-NL"/>
+        </w:rPr>
+        <w:t>locatie: lokaal 330;</w:t>
+      </w:r>
+    </w:p>
+    <w:p>
+      <w:pPr>
+        <w:spacing w:after="0" w:line="240" w:lineRule="auto"/>
+        <w:rPr>
+          <w:rFonts w:ascii="Calibri" w:eastAsia="Times New Roman" w:hAnsi="Calibri" w:cs="Times New Roman"/>
+          <w:color w:val="000000"/>
+          <w:sz w:val="24"/>
+          <w:szCs w:val="24"/>
+          <w:lang w:eastAsia="nl-NL"/>
+        </w:rPr>
+      </w:pPr>
+    </w:p>
+    <w:p>
+      <w:pPr>
+        <w:spacing w:after="0" w:line="240" w:lineRule="auto"/>
+        <w:rPr>
+          <w:rFonts w:ascii="Calibri" w:eastAsia="Times New Roman" w:hAnsi="Calibri" w:cs="Times New Roman"/>
+          <w:color w:val="000000"/>
+          <w:sz w:val="24"/>
+          <w:szCs w:val="24"/>
+          <w:lang w:eastAsia="nl-NL"/>
+        </w:rPr>
+      </w:pPr>
+      <w:r>
+        <w:rPr>
+          <w:rFonts w:ascii="Calibri" w:eastAsia="Times New Roman" w:hAnsi="Calibri" w:cs="Times New Roman"/>
+          <w:color w:val="000000"/>
+          <w:sz w:val="24"/>
+          <w:szCs w:val="24"/>
+          <w:lang w:eastAsia="nl-NL"/>
+        </w:rPr>
+        <w:t>Met vriendelijke groet,</w:t>
+      </w:r>
+    </w:p>
+    <w:p>
+      <w:pPr>
+        <w:spacing w:after="0" w:line="240" w:lineRule="auto"/>
+        <w:rPr>
+          <w:rFonts w:ascii="Calibri" w:eastAsia="Times New Roman" w:hAnsi="Calibri" w:cs="Times New Roman"/>
+          <w:color w:val="000000"/>
+          <w:sz w:val="24"/>
+          <w:szCs w:val="24"/>
+          <w:lang w:eastAsia="nl-NL"/>
+        </w:rPr>
+      </w:pPr>
+    </w:p>
+    <w:p>
+      <w:pPr>
+        <w:spacing w:after="0" w:line="240" w:lineRule="auto"/>
+        <w:rPr>
+          <w:rFonts w:ascii="Calibri" w:eastAsia="Times New Roman" w:hAnsi="Calibri" w:cs="Times New Roman"/>
+          <w:color w:val="000000"/>
+          <w:sz w:val="24"/>
+          <w:szCs w:val="24"/>
+          <w:lang w:eastAsia="nl-NL"/>
+        </w:rPr>
+      </w:pPr>
+      <w:r>
+        <w:rPr>
+          <w:rFonts w:ascii="Calibri" w:eastAsia="Times New Roman" w:hAnsi="Calibri" w:cs="Times New Roman"/>
+          <w:color w:val="000000"/>
+          <w:sz w:val="24"/>
+          <w:szCs w:val="24"/>
+          <w:lang w:eastAsia="nl-NL"/>
+        </w:rPr>
+        <w:t>K. ly</w:t>
+      </w:r>
+    </w:p>
+    <w:p>
+      <w:pPr>
+        <w:spacing w:after="0" w:line="240" w:lineRule="auto"/>
+        <w:rPr>
+          <w:rFonts w:ascii="Calibri" w:eastAsia="Times New Roman" w:hAnsi="Calibri" w:cs="Times New Roman"/>
+          <w:color w:val="000000"/>
+          <w:sz w:val="24"/>
+          <w:szCs w:val="24"/>
+          <w:lang w:eastAsia="nl-NL"/>
+        </w:rPr>
+      </w:pPr>
+      <w:r>
+        <w:rPr>
+          <w:rFonts w:ascii="Calibri" w:eastAsia="Times New Roman" w:hAnsi="Calibri" w:cs="Times New Roman"/>
+          <w:color w:val="000000"/>
+          <w:sz w:val="24"/>
+          <w:szCs w:val="24"/>
+          <w:lang w:eastAsia="nl-NL"/>
+        </w:rPr>
+        <w:t>​M. Havermans</w:t>
+      </w:r>
+      <w:r>
+        <w:rPr>
+          <w:rFonts w:ascii="Calibri" w:eastAsia="Times New Roman" w:hAnsi="Calibri" w:cs="Times New Roman"/>
+          <w:color w:val="000000"/>
+          <w:sz w:val="24"/>
+          <w:szCs w:val="24"/>
+          <w:lang w:eastAsia="nl-NL"/>
+        </w:rPr>
+        <w:br/>
+        <w:t>​P. Hoek​​</w:t>
       </w:r>
     </w:p>
     <w:p/>

</xml_diff>

<commit_message>
Interview brief directeur changed
</commit_message>
<xml_diff>
--- a/Brieven/Brief Interview NL Directeur.docx
+++ b/Brieven/Brief Interview NL Directeur.docx
@@ -958,6 +958,218 @@
         </w:rPr>
         <w:br/>
         <w:t>​P. Hoek​​</w:t>
+      </w:r>
+    </w:p>
+    <w:p/>
+    <w:p>
+      <w:r>
+        <w:t>--------------------------------------------</w:t>
+      </w:r>
+    </w:p>
+    <w:p/>
+    <w:p>
+      <w:pPr>
+        <w:spacing w:after="0" w:line="240" w:lineRule="auto"/>
+        <w:rPr>
+          <w:rFonts w:ascii="Calibri" w:eastAsia="Times New Roman" w:hAnsi="Calibri" w:cs="Times New Roman"/>
+          <w:color w:val="000000"/>
+          <w:lang w:eastAsia="nl-NL"/>
+        </w:rPr>
+      </w:pPr>
+      <w:r>
+        <w:rPr>
+          <w:rFonts w:ascii="Calibri" w:eastAsia="Times New Roman" w:hAnsi="Calibri" w:cs="Times New Roman"/>
+          <w:color w:val="000000"/>
+          <w:lang w:eastAsia="nl-NL"/>
+        </w:rPr>
+        <w:t>Beste H.C.M. van Bueren,</w:t>
+      </w:r>
+    </w:p>
+    <w:p>
+      <w:pPr>
+        <w:spacing w:after="0" w:line="240" w:lineRule="auto"/>
+        <w:rPr>
+          <w:rFonts w:ascii="Calibri" w:eastAsia="Times New Roman" w:hAnsi="Calibri" w:cs="Times New Roman"/>
+          <w:color w:val="000000"/>
+          <w:lang w:eastAsia="nl-NL"/>
+        </w:rPr>
+      </w:pPr>
+    </w:p>
+    <w:p>
+      <w:pPr>
+        <w:spacing w:after="0" w:line="240" w:lineRule="auto"/>
+        <w:rPr>
+          <w:rFonts w:ascii="Calibri" w:eastAsia="Times New Roman" w:hAnsi="Calibri" w:cs="Times New Roman"/>
+          <w:color w:val="000000"/>
+          <w:lang w:eastAsia="nl-NL"/>
+        </w:rPr>
+      </w:pPr>
+      <w:r>
+        <w:rPr>
+          <w:rFonts w:ascii="Calibri" w:eastAsia="Times New Roman" w:hAnsi="Calibri" w:cs="Times New Roman"/>
+          <w:color w:val="000000"/>
+          <w:lang w:eastAsia="nl-NL"/>
+        </w:rPr>
+        <w:t>In dit mailtje verstuur ik u de terugkoppeling van ons interview die we met u hebben gehad op donderdag 11-09-2014 om 8:40 t/m 9:00.</w:t>
+      </w:r>
+    </w:p>
+    <w:p>
+      <w:pPr>
+        <w:spacing w:after="0" w:line="240" w:lineRule="auto"/>
+        <w:rPr>
+          <w:rFonts w:ascii="Calibri" w:eastAsia="Times New Roman" w:hAnsi="Calibri" w:cs="Times New Roman"/>
+          <w:color w:val="000000"/>
+          <w:lang w:eastAsia="nl-NL"/>
+        </w:rPr>
+      </w:pPr>
+      <w:r>
+        <w:rPr>
+          <w:rFonts w:ascii="Calibri" w:eastAsia="Times New Roman" w:hAnsi="Calibri" w:cs="Times New Roman"/>
+          <w:color w:val="000000"/>
+          <w:lang w:eastAsia="nl-NL"/>
+        </w:rPr>
+        <w:t>​</w:t>
+      </w:r>
+    </w:p>
+    <w:p>
+      <w:pPr>
+        <w:spacing w:after="0" w:line="240" w:lineRule="auto"/>
+        <w:rPr>
+          <w:rFonts w:ascii="Calibri" w:eastAsia="Times New Roman" w:hAnsi="Calibri" w:cs="Times New Roman"/>
+          <w:color w:val="000000"/>
+          <w:lang w:eastAsia="nl-NL"/>
+        </w:rPr>
+      </w:pPr>
+    </w:p>
+    <w:p>
+      <w:pPr>
+        <w:spacing w:after="0" w:line="240" w:lineRule="auto"/>
+        <w:rPr>
+          <w:rFonts w:ascii="Calibri" w:eastAsia="Times New Roman" w:hAnsi="Calibri" w:cs="Times New Roman"/>
+          <w:color w:val="000000"/>
+          <w:lang w:eastAsia="nl-NL"/>
+        </w:rPr>
+      </w:pPr>
+      <w:r>
+        <w:rPr>
+          <w:rFonts w:ascii="Calibri" w:eastAsia="Times New Roman" w:hAnsi="Calibri" w:cs="Times New Roman"/>
+          <w:color w:val="000000"/>
+          <w:lang w:eastAsia="nl-NL"/>
+        </w:rPr>
+        <w:t>Met vriendelijke groet,</w:t>
+      </w:r>
+    </w:p>
+    <w:p>
+      <w:pPr>
+        <w:spacing w:after="0" w:line="240" w:lineRule="auto"/>
+        <w:rPr>
+          <w:rFonts w:ascii="Calibri" w:eastAsia="Times New Roman" w:hAnsi="Calibri" w:cs="Times New Roman"/>
+          <w:color w:val="000000"/>
+          <w:lang w:eastAsia="nl-NL"/>
+        </w:rPr>
+      </w:pPr>
+    </w:p>
+    <w:p>
+      <w:pPr>
+        <w:spacing w:after="0" w:line="240" w:lineRule="auto"/>
+        <w:rPr>
+          <w:rFonts w:ascii="Calibri" w:eastAsia="Times New Roman" w:hAnsi="Calibri" w:cs="Times New Roman"/>
+          <w:color w:val="000000"/>
+          <w:lang w:eastAsia="nl-NL"/>
+        </w:rPr>
+      </w:pPr>
+      <w:r>
+        <w:rPr>
+          <w:rFonts w:ascii="Calibri" w:eastAsia="Times New Roman" w:hAnsi="Calibri" w:cs="Times New Roman"/>
+          <w:color w:val="000000"/>
+          <w:lang w:eastAsia="nl-NL"/>
+        </w:rPr>
+        <w:t>K. Ly</w:t>
+      </w:r>
+    </w:p>
+    <w:p>
+      <w:pPr>
+        <w:spacing w:after="0" w:line="240" w:lineRule="auto"/>
+        <w:rPr>
+          <w:rFonts w:ascii="Calibri" w:eastAsia="Times New Roman" w:hAnsi="Calibri" w:cs="Times New Roman"/>
+          <w:color w:val="000000"/>
+          <w:lang w:eastAsia="nl-NL"/>
+        </w:rPr>
+      </w:pPr>
+      <w:r>
+        <w:rPr>
+          <w:rFonts w:ascii="Calibri" w:eastAsia="Times New Roman" w:hAnsi="Calibri" w:cs="Times New Roman"/>
+          <w:color w:val="000000"/>
+          <w:lang w:eastAsia="nl-NL"/>
+        </w:rPr>
+        <w:t>P. Hoek</w:t>
+      </w:r>
+    </w:p>
+    <w:p>
+      <w:pPr>
+        <w:spacing w:after="0" w:line="240" w:lineRule="auto"/>
+        <w:rPr>
+          <w:rFonts w:ascii="Calibri" w:eastAsia="Times New Roman" w:hAnsi="Calibri" w:cs="Times New Roman"/>
+          <w:color w:val="000000"/>
+          <w:lang w:eastAsia="nl-NL"/>
+        </w:rPr>
+      </w:pPr>
+      <w:r>
+        <w:rPr>
+          <w:rFonts w:ascii="Calibri" w:eastAsia="Times New Roman" w:hAnsi="Calibri" w:cs="Times New Roman"/>
+          <w:color w:val="000000"/>
+          <w:lang w:eastAsia="nl-NL"/>
+        </w:rPr>
+        <w:lastRenderedPageBreak/>
+        <w:t>M. Havermans</w:t>
+      </w:r>
+    </w:p>
+    <w:p>
+      <w:pPr>
+        <w:spacing w:after="0" w:line="240" w:lineRule="auto"/>
+        <w:rPr>
+          <w:rFonts w:ascii="Calibri" w:eastAsia="Times New Roman" w:hAnsi="Calibri" w:cs="Times New Roman"/>
+          <w:color w:val="000000"/>
+          <w:lang w:eastAsia="nl-NL"/>
+        </w:rPr>
+      </w:pPr>
+    </w:p>
+    <w:p>
+      <w:pPr>
+        <w:spacing w:after="0" w:line="240" w:lineRule="auto"/>
+        <w:rPr>
+          <w:rFonts w:ascii="Calibri" w:eastAsia="Times New Roman" w:hAnsi="Calibri" w:cs="Times New Roman"/>
+          <w:color w:val="000000"/>
+          <w:lang w:eastAsia="nl-NL"/>
+        </w:rPr>
+      </w:pPr>
+    </w:p>
+    <w:p>
+      <w:pPr>
+        <w:spacing w:after="0" w:line="240" w:lineRule="auto"/>
+        <w:rPr>
+          <w:rFonts w:ascii="Calibri" w:eastAsia="Times New Roman" w:hAnsi="Calibri" w:cs="Times New Roman"/>
+          <w:color w:val="000000"/>
+          <w:lang w:eastAsia="nl-NL"/>
+        </w:rPr>
+      </w:pPr>
+    </w:p>
+    <w:p>
+      <w:pPr>
+        <w:spacing w:after="0" w:line="240" w:lineRule="auto"/>
+        <w:rPr>
+          <w:rFonts w:ascii="Calibri" w:eastAsia="Times New Roman" w:hAnsi="Calibri" w:cs="Times New Roman"/>
+          <w:color w:val="000000"/>
+          <w:lang w:eastAsia="nl-NL"/>
+        </w:rPr>
+      </w:pPr>
+      <w:r>
+        <w:rPr>
+          <w:rFonts w:ascii="Calibri" w:eastAsia="Times New Roman" w:hAnsi="Calibri" w:cs="Times New Roman"/>
+          <w:color w:val="000000"/>
+          <w:lang w:eastAsia="nl-NL"/>
+        </w:rPr>
+        <w:t>Zie de bijlage voor het verslag​</w:t>
       </w:r>
     </w:p>
     <w:p/>
@@ -1159,6 +1371,11 @@
     <w:uiPriority w:val="99"/>
     <w:semiHidden/>
     <w:unhideWhenUsed/>
+  </w:style>
+  <w:style w:type="character" w:customStyle="1" w:styleId="apple-converted-space">
+    <w:name w:val="apple-converted-space"/>
+    <w:basedOn w:val="Standaardalinea-lettertype"/>
+    <w:rsid w:val="00331532"/>
   </w:style>
 </w:styles>
 </file>

</xml_diff>